<commit_message>
Fiche de test terminé
</commit_message>
<xml_diff>
--- a/tests/Resume.docx
+++ b/tests/Resume.docx
@@ -645,6 +645,12 @@
                 <w:rFonts w:ascii="Arial" w:hAnsi="Arial" w:cs="Arial"/>
               </w:rPr>
             </w:pPr>
+            <w:r>
+              <w:rPr>
+                <w:rFonts w:ascii="Arial" w:hAnsi="Arial" w:cs="Arial"/>
+              </w:rPr>
+              <w:t>Martin</w:t>
+            </w:r>
           </w:p>
         </w:tc>
         <w:tc>
@@ -664,6 +670,12 @@
                 <w:rFonts w:ascii="Arial" w:hAnsi="Arial" w:cs="Arial"/>
               </w:rPr>
             </w:pPr>
+            <w:r>
+              <w:rPr>
+                <w:rFonts w:ascii="Arial" w:hAnsi="Arial" w:cs="Arial"/>
+              </w:rPr>
+              <w:t>22/05</w:t>
+            </w:r>
           </w:p>
         </w:tc>
         <w:tc>
@@ -682,6 +694,12 @@
                 <w:rFonts w:ascii="Arial" w:hAnsi="Arial" w:cs="Arial"/>
               </w:rPr>
             </w:pPr>
+            <w:r>
+              <w:rPr>
+                <w:rFonts w:ascii="Arial" w:hAnsi="Arial" w:cs="Arial"/>
+              </w:rPr>
+              <w:t>1.0</w:t>
+            </w:r>
           </w:p>
         </w:tc>
         <w:tc>
@@ -4996,7 +5014,21 @@
               <w:rPr>
                 <w:rFonts w:ascii="Arial" w:hAnsi="Arial" w:cs="Arial"/>
               </w:rPr>
-              <w:t>Par défauts, seul les demandes non confirmé apparaissent.</w:t>
+              <w:t xml:space="preserve">Par défauts, </w:t>
+            </w:r>
+            <w:proofErr w:type="gramStart"/>
+            <w:r>
+              <w:rPr>
+                <w:rFonts w:ascii="Arial" w:hAnsi="Arial" w:cs="Arial"/>
+              </w:rPr>
+              <w:t>seul les demandes non confirmé</w:t>
+            </w:r>
+            <w:proofErr w:type="gramEnd"/>
+            <w:r>
+              <w:rPr>
+                <w:rFonts w:ascii="Arial" w:hAnsi="Arial" w:cs="Arial"/>
+              </w:rPr>
+              <w:t xml:space="preserve"> apparaissent.</w:t>
             </w:r>
           </w:p>
         </w:tc>
@@ -5148,8 +5180,16 @@
               <w:rPr>
                 <w:rFonts w:ascii="Arial" w:hAnsi="Arial" w:cs="Arial"/>
               </w:rPr>
-              <w:t>Décocher la case pour afficher toute les demandes</w:t>
-            </w:r>
+              <w:t xml:space="preserve">Décocher la case pour afficher </w:t>
+            </w:r>
+            <w:proofErr w:type="gramStart"/>
+            <w:r>
+              <w:rPr>
+                <w:rFonts w:ascii="Arial" w:hAnsi="Arial" w:cs="Arial"/>
+              </w:rPr>
+              <w:t>toute les demandes</w:t>
+            </w:r>
+            <w:proofErr w:type="gramEnd"/>
           </w:p>
           <w:p>
             <w:pPr>

</xml_diff>

<commit_message>
Fiche de test resume
</commit_message>
<xml_diff>
--- a/tests/Resume.docx
+++ b/tests/Resume.docx
@@ -1765,6 +1765,19 @@
                 <w:rFonts w:ascii="Arial" w:hAnsi="Arial" w:cs="Arial"/>
               </w:rPr>
             </w:pPr>
+            <w:r>
+              <w:rPr>
+                <w:rFonts w:ascii="Arial" w:hAnsi="Arial" w:cs="Arial"/>
+              </w:rPr>
+              <w:t>Ok</w:t>
+            </w:r>
+          </w:p>
+          <w:p>
+            <w:pPr>
+              <w:rPr>
+                <w:rFonts w:ascii="Arial" w:hAnsi="Arial" w:cs="Arial"/>
+              </w:rPr>
+            </w:pPr>
           </w:p>
         </w:tc>
         <w:tc>
@@ -2011,6 +2024,12 @@
                 <w:rFonts w:ascii="Arial" w:hAnsi="Arial" w:cs="Arial"/>
               </w:rPr>
             </w:pPr>
+            <w:r>
+              <w:rPr>
+                <w:rFonts w:ascii="Arial" w:hAnsi="Arial" w:cs="Arial"/>
+              </w:rPr>
+              <w:t>Ok</w:t>
+            </w:r>
           </w:p>
         </w:tc>
         <w:tc>
@@ -2271,6 +2290,12 @@
                 <w:rFonts w:ascii="Arial" w:hAnsi="Arial" w:cs="Arial"/>
               </w:rPr>
             </w:pPr>
+            <w:r>
+              <w:rPr>
+                <w:rFonts w:ascii="Arial" w:hAnsi="Arial" w:cs="Arial"/>
+              </w:rPr>
+              <w:t>Ok</w:t>
+            </w:r>
           </w:p>
         </w:tc>
         <w:tc>
@@ -2537,6 +2562,12 @@
                 <w:rFonts w:ascii="Arial" w:hAnsi="Arial" w:cs="Arial"/>
               </w:rPr>
             </w:pPr>
+            <w:r>
+              <w:rPr>
+                <w:rFonts w:ascii="Arial" w:hAnsi="Arial" w:cs="Arial"/>
+              </w:rPr>
+              <w:t>Ok</w:t>
+            </w:r>
           </w:p>
         </w:tc>
         <w:tc>
@@ -2791,6 +2822,12 @@
                 <w:rFonts w:ascii="Arial" w:hAnsi="Arial" w:cs="Arial"/>
               </w:rPr>
             </w:pPr>
+            <w:r>
+              <w:rPr>
+                <w:rFonts w:ascii="Arial" w:hAnsi="Arial" w:cs="Arial"/>
+              </w:rPr>
+              <w:t>Ok</w:t>
+            </w:r>
           </w:p>
         </w:tc>
         <w:tc>
@@ -3017,6 +3054,12 @@
                 <w:rFonts w:ascii="Arial" w:hAnsi="Arial" w:cs="Arial"/>
               </w:rPr>
             </w:pPr>
+            <w:r>
+              <w:rPr>
+                <w:rFonts w:ascii="Arial" w:hAnsi="Arial" w:cs="Arial"/>
+              </w:rPr>
+              <w:t>Ok</w:t>
+            </w:r>
           </w:p>
         </w:tc>
         <w:tc>
@@ -3309,6 +3352,12 @@
                 <w:rFonts w:ascii="Arial" w:hAnsi="Arial" w:cs="Arial"/>
               </w:rPr>
             </w:pPr>
+            <w:r>
+              <w:rPr>
+                <w:rFonts w:ascii="Arial" w:hAnsi="Arial" w:cs="Arial"/>
+              </w:rPr>
+              <w:t>Ok</w:t>
+            </w:r>
           </w:p>
         </w:tc>
         <w:tc>
@@ -3515,6 +3564,12 @@
                 <w:rFonts w:ascii="Arial" w:hAnsi="Arial" w:cs="Arial"/>
               </w:rPr>
             </w:pPr>
+            <w:r>
+              <w:rPr>
+                <w:rFonts w:ascii="Arial" w:hAnsi="Arial" w:cs="Arial"/>
+              </w:rPr>
+              <w:t>Ok</w:t>
+            </w:r>
           </w:p>
         </w:tc>
         <w:tc>
@@ -3773,6 +3828,12 @@
                 <w:rFonts w:ascii="Arial" w:hAnsi="Arial" w:cs="Arial"/>
               </w:rPr>
             </w:pPr>
+            <w:r>
+              <w:rPr>
+                <w:rFonts w:ascii="Arial" w:hAnsi="Arial" w:cs="Arial"/>
+              </w:rPr>
+              <w:t>Ok</w:t>
+            </w:r>
           </w:p>
         </w:tc>
         <w:tc>
@@ -3988,6 +4049,12 @@
                 <w:rFonts w:ascii="Arial" w:hAnsi="Arial" w:cs="Arial"/>
               </w:rPr>
             </w:pPr>
+            <w:r>
+              <w:rPr>
+                <w:rFonts w:ascii="Arial" w:hAnsi="Arial" w:cs="Arial"/>
+              </w:rPr>
+              <w:t>Ok</w:t>
+            </w:r>
           </w:p>
         </w:tc>
         <w:tc>
@@ -4179,6 +4246,12 @@
                 <w:rFonts w:ascii="Arial" w:hAnsi="Arial" w:cs="Arial"/>
               </w:rPr>
             </w:pPr>
+            <w:r>
+              <w:rPr>
+                <w:rFonts w:ascii="Arial" w:hAnsi="Arial" w:cs="Arial"/>
+              </w:rPr>
+              <w:t>Ok</w:t>
+            </w:r>
           </w:p>
         </w:tc>
         <w:tc>
@@ -4385,6 +4458,12 @@
                 <w:rFonts w:ascii="Arial" w:hAnsi="Arial" w:cs="Arial"/>
               </w:rPr>
             </w:pPr>
+            <w:r>
+              <w:rPr>
+                <w:rFonts w:ascii="Arial" w:hAnsi="Arial" w:cs="Arial"/>
+              </w:rPr>
+              <w:t>Ok</w:t>
+            </w:r>
           </w:p>
         </w:tc>
         <w:tc>
@@ -4623,6 +4702,12 @@
                 <w:rFonts w:ascii="Arial" w:hAnsi="Arial" w:cs="Arial"/>
               </w:rPr>
             </w:pPr>
+            <w:r>
+              <w:rPr>
+                <w:rFonts w:ascii="Arial" w:hAnsi="Arial" w:cs="Arial"/>
+              </w:rPr>
+              <w:t>Ok</w:t>
+            </w:r>
           </w:p>
         </w:tc>
         <w:tc>
@@ -4845,6 +4930,12 @@
                 <w:rFonts w:ascii="Arial" w:hAnsi="Arial" w:cs="Arial"/>
               </w:rPr>
             </w:pPr>
+            <w:r>
+              <w:rPr>
+                <w:rFonts w:ascii="Arial" w:hAnsi="Arial" w:cs="Arial"/>
+              </w:rPr>
+              <w:t>Ok</w:t>
+            </w:r>
           </w:p>
         </w:tc>
         <w:tc>
@@ -5014,21 +5105,7 @@
               <w:rPr>
                 <w:rFonts w:ascii="Arial" w:hAnsi="Arial" w:cs="Arial"/>
               </w:rPr>
-              <w:t xml:space="preserve">Par défauts, </w:t>
-            </w:r>
-            <w:proofErr w:type="gramStart"/>
-            <w:r>
-              <w:rPr>
-                <w:rFonts w:ascii="Arial" w:hAnsi="Arial" w:cs="Arial"/>
-              </w:rPr>
-              <w:t>seul les demandes non confirmé</w:t>
-            </w:r>
-            <w:proofErr w:type="gramEnd"/>
-            <w:r>
-              <w:rPr>
-                <w:rFonts w:ascii="Arial" w:hAnsi="Arial" w:cs="Arial"/>
-              </w:rPr>
-              <w:t xml:space="preserve"> apparaissent.</w:t>
+              <w:t>Par défauts, seul les demandes non confirmé apparaissent.</w:t>
             </w:r>
           </w:p>
         </w:tc>
@@ -5061,6 +5138,20 @@
               <w:right w:val="single" w:sz="4" w:space="0" w:color="000000"/>
             </w:tcBorders>
           </w:tcPr>
+          <w:p>
+            <w:pPr>
+              <w:jc w:val="center"/>
+              <w:rPr>
+                <w:rFonts w:ascii="Arial" w:hAnsi="Arial" w:cs="Arial"/>
+              </w:rPr>
+            </w:pPr>
+            <w:r>
+              <w:rPr>
+                <w:rFonts w:ascii="Arial" w:hAnsi="Arial" w:cs="Arial"/>
+              </w:rPr>
+              <w:t>Ok</w:t>
+            </w:r>
+          </w:p>
           <w:p>
             <w:pPr>
               <w:jc w:val="center"/>
@@ -5180,16 +5271,8 @@
               <w:rPr>
                 <w:rFonts w:ascii="Arial" w:hAnsi="Arial" w:cs="Arial"/>
               </w:rPr>
-              <w:t xml:space="preserve">Décocher la case pour afficher </w:t>
-            </w:r>
-            <w:proofErr w:type="gramStart"/>
-            <w:r>
-              <w:rPr>
-                <w:rFonts w:ascii="Arial" w:hAnsi="Arial" w:cs="Arial"/>
-              </w:rPr>
-              <w:t>toute les demandes</w:t>
-            </w:r>
-            <w:proofErr w:type="gramEnd"/>
+              <w:t>Décocher la case pour afficher toute les demandes</w:t>
+            </w:r>
           </w:p>
           <w:p>
             <w:pPr>
@@ -5260,6 +5343,12 @@
                 <w:rFonts w:ascii="Arial" w:hAnsi="Arial" w:cs="Arial"/>
               </w:rPr>
             </w:pPr>
+            <w:r>
+              <w:rPr>
+                <w:rFonts w:ascii="Arial" w:hAnsi="Arial" w:cs="Arial"/>
+              </w:rPr>
+              <w:t>ok</w:t>
+            </w:r>
           </w:p>
         </w:tc>
         <w:tc>
@@ -5451,6 +5540,12 @@
                 <w:rFonts w:ascii="Arial" w:hAnsi="Arial" w:cs="Arial"/>
               </w:rPr>
             </w:pPr>
+            <w:r>
+              <w:rPr>
+                <w:rFonts w:ascii="Arial" w:hAnsi="Arial" w:cs="Arial"/>
+              </w:rPr>
+              <w:t>Ok</w:t>
+            </w:r>
           </w:p>
         </w:tc>
         <w:tc>
@@ -5628,6 +5723,20 @@
               <w:right w:val="single" w:sz="4" w:space="0" w:color="000000"/>
             </w:tcBorders>
           </w:tcPr>
+          <w:p>
+            <w:pPr>
+              <w:jc w:val="center"/>
+              <w:rPr>
+                <w:rFonts w:ascii="Arial" w:hAnsi="Arial" w:cs="Arial"/>
+              </w:rPr>
+            </w:pPr>
+            <w:r>
+              <w:rPr>
+                <w:rFonts w:ascii="Arial" w:hAnsi="Arial" w:cs="Arial"/>
+              </w:rPr>
+              <w:t>Ok</w:t>
+            </w:r>
+          </w:p>
           <w:p>
             <w:pPr>
               <w:jc w:val="center"/>

</xml_diff>